<commit_message>
corrigindo caso de teste pontos fidelidade
</commit_message>
<xml_diff>
--- a/testes/CasosdeTesteCalculoPontosFidelidade.docx
+++ b/testes/CasosdeTesteCalculoPontosFidelidade.docx
@@ -6,31 +6,94 @@
       <w:pPr>
         <w:jc w:val="center"/>
         <w:rPr>
-          <w:b/>
-          <w:bCs/>
-          <w:sz w:val="40"/>
-          <w:szCs w:val="40"/>
+          <w:sz w:val="36"/>
+          <w:szCs w:val="36"/>
         </w:rPr>
       </w:pPr>
       <w:r>
         <w:rPr>
-          <w:b/>
-          <w:bCs/>
-          <w:sz w:val="40"/>
-          <w:szCs w:val="40"/>
+          <w:sz w:val="36"/>
+          <w:szCs w:val="36"/>
         </w:rPr>
-        <w:t>Casos de Teste Calculo Pontos Fidelidade</w:t>
+        <w:t xml:space="preserve">Casos de Testes do </w:t>
+      </w:r>
+      <w:r>
+        <w:rPr>
+          <w:sz w:val="36"/>
+          <w:szCs w:val="36"/>
+        </w:rPr>
+        <w:t>Cálculo</w:t>
+      </w:r>
+      <w:r>
+        <w:rPr>
+          <w:sz w:val="36"/>
+          <w:szCs w:val="36"/>
+        </w:rPr>
+        <w:t xml:space="preserve"> Pontos Fidelidade</w:t>
       </w:r>
     </w:p>
-    <w:p/>
-    <w:p/>
-    <w:p/>
-    <w:p/>
+    <w:p>
+      <w:pPr>
+        <w:jc w:val="center"/>
+        <w:rPr>
+          <w:sz w:val="36"/>
+          <w:szCs w:val="36"/>
+        </w:rPr>
+      </w:pPr>
+    </w:p>
+    <w:p>
+      <w:pPr>
+        <w:jc w:val="center"/>
+        <w:rPr>
+          <w:sz w:val="36"/>
+          <w:szCs w:val="36"/>
+        </w:rPr>
+      </w:pPr>
+    </w:p>
+    <w:p>
+      <w:pPr>
+        <w:rPr>
+          <w:sz w:val="28"/>
+          <w:szCs w:val="28"/>
+        </w:rPr>
+      </w:pPr>
+    </w:p>
+    <w:p>
+      <w:pPr>
+        <w:rPr>
+          <w:sz w:val="28"/>
+          <w:szCs w:val="28"/>
+        </w:rPr>
+      </w:pPr>
+      <w:r>
+        <w:rPr>
+          <w:sz w:val="28"/>
+          <w:szCs w:val="28"/>
+        </w:rPr>
+        <w:t>Classes de equivalência:</w:t>
+      </w:r>
+    </w:p>
+    <w:p>
+      <w:pPr>
+        <w:rPr>
+          <w:sz w:val="28"/>
+          <w:szCs w:val="28"/>
+        </w:rPr>
+      </w:pPr>
+    </w:p>
     <w:p/>
     <w:tbl>
       <w:tblPr>
-        <w:tblW w:w="6360" w:type="dxa"/>
-        <w:jc w:val="center"/>
+        <w:tblW w:w="9214" w:type="dxa"/>
+        <w:tblInd w:w="-5" w:type="dxa"/>
+        <w:tblBorders>
+          <w:top w:val="single" w:sz="4" w:space="0" w:color="auto"/>
+          <w:left w:val="single" w:sz="4" w:space="0" w:color="auto"/>
+          <w:bottom w:val="single" w:sz="4" w:space="0" w:color="auto"/>
+          <w:right w:val="single" w:sz="4" w:space="0" w:color="auto"/>
+          <w:insideH w:val="single" w:sz="4" w:space="0" w:color="auto"/>
+          <w:insideV w:val="single" w:sz="4" w:space="0" w:color="auto"/>
+        </w:tblBorders>
         <w:tblCellMar>
           <w:left w:w="70" w:type="dxa"/>
           <w:right w:w="70" w:type="dxa"/>
@@ -38,26 +101,18 @@
         <w:tblLook w:val="04A0" w:firstRow="1" w:lastRow="0" w:firstColumn="1" w:lastColumn="0" w:noHBand="0" w:noVBand="1"/>
       </w:tblPr>
       <w:tblGrid>
-        <w:gridCol w:w="968"/>
+        <w:gridCol w:w="2396"/>
         <w:gridCol w:w="2510"/>
-        <w:gridCol w:w="2882"/>
+        <w:gridCol w:w="4308"/>
       </w:tblGrid>
       <w:tr>
         <w:trPr>
-          <w:trHeight w:val="375"/>
-          <w:jc w:val="center"/>
+          <w:trHeight w:val="300"/>
         </w:trPr>
         <w:tc>
           <w:tcPr>
-            <w:tcW w:w="6360" w:type="dxa"/>
-            <w:gridSpan w:val="3"/>
-            <w:tcBorders>
-              <w:top w:val="single" w:sz="4" w:space="0" w:color="auto"/>
-              <w:left w:val="single" w:sz="4" w:space="0" w:color="auto"/>
-              <w:bottom w:val="single" w:sz="4" w:space="0" w:color="auto"/>
-              <w:right w:val="single" w:sz="4" w:space="0" w:color="auto"/>
-            </w:tcBorders>
-            <w:shd w:val="clear" w:color="000000" w:fill="E7E6E6"/>
+            <w:tcW w:w="2396" w:type="dxa"/>
+            <w:shd w:val="clear" w:color="auto" w:fill="auto"/>
             <w:noWrap/>
             <w:vAlign w:val="bottom"/>
             <w:hideMark/>
@@ -68,57 +123,23 @@
               <w:jc w:val="center"/>
               <w:rPr>
                 <w:rFonts w:ascii="Calibri" w:eastAsia="Times New Roman" w:hAnsi="Calibri" w:cs="Calibri"/>
-                <w:b/>
-                <w:bCs/>
-                <w:color w:val="000000"/>
-                <w:sz w:val="28"/>
-                <w:szCs w:val="28"/>
-                <w:lang w:eastAsia="pt-BR"/>
-              </w:rPr>
-            </w:pPr>
-            <w:r>
-              <w:rPr>
-                <w:rFonts w:ascii="Calibri" w:eastAsia="Times New Roman" w:hAnsi="Calibri" w:cs="Calibri"/>
-                <w:b/>
-                <w:bCs/>
-                <w:color w:val="000000"/>
-                <w:sz w:val="28"/>
-                <w:szCs w:val="28"/>
-                <w:lang w:eastAsia="pt-BR"/>
-              </w:rPr>
-              <w:t xml:space="preserve">Classes de </w:t>
-            </w:r>
-            <w:proofErr w:type="spellStart"/>
-            <w:r>
-              <w:rPr>
-                <w:rFonts w:ascii="Calibri" w:eastAsia="Times New Roman" w:hAnsi="Calibri" w:cs="Calibri"/>
-                <w:b/>
-                <w:bCs/>
-                <w:color w:val="000000"/>
-                <w:sz w:val="28"/>
-                <w:szCs w:val="28"/>
-                <w:lang w:eastAsia="pt-BR"/>
-              </w:rPr>
-              <w:t>equivalencia</w:t>
-            </w:r>
-            <w:proofErr w:type="spellEnd"/>
-          </w:p>
-        </w:tc>
-      </w:tr>
-      <w:tr>
-        <w:trPr>
-          <w:trHeight w:val="300"/>
-          <w:jc w:val="center"/>
-        </w:trPr>
-        <w:tc>
-          <w:tcPr>
-            <w:tcW w:w="968" w:type="dxa"/>
-            <w:tcBorders>
-              <w:top w:val="nil"/>
-              <w:left w:val="single" w:sz="4" w:space="0" w:color="auto"/>
-              <w:bottom w:val="single" w:sz="4" w:space="0" w:color="auto"/>
-              <w:right w:val="single" w:sz="4" w:space="0" w:color="auto"/>
-            </w:tcBorders>
+                <w:color w:val="000000"/>
+                <w:lang w:eastAsia="pt-BR"/>
+              </w:rPr>
+            </w:pPr>
+            <w:r>
+              <w:rPr>
+                <w:rFonts w:ascii="Calibri" w:eastAsia="Times New Roman" w:hAnsi="Calibri" w:cs="Calibri"/>
+                <w:color w:val="000000"/>
+                <w:lang w:eastAsia="pt-BR"/>
+              </w:rPr>
+              <w:t>Entrada</w:t>
+            </w:r>
+          </w:p>
+        </w:tc>
+        <w:tc>
+          <w:tcPr>
+            <w:tcW w:w="2510" w:type="dxa"/>
             <w:shd w:val="clear" w:color="auto" w:fill="auto"/>
             <w:noWrap/>
             <w:vAlign w:val="bottom"/>
@@ -130,33 +151,23 @@
               <w:jc w:val="center"/>
               <w:rPr>
                 <w:rFonts w:ascii="Calibri" w:eastAsia="Times New Roman" w:hAnsi="Calibri" w:cs="Calibri"/>
-                <w:b/>
-                <w:bCs/>
-                <w:color w:val="000000"/>
-                <w:lang w:eastAsia="pt-BR"/>
-              </w:rPr>
-            </w:pPr>
-            <w:r>
-              <w:rPr>
-                <w:rFonts w:ascii="Calibri" w:eastAsia="Times New Roman" w:hAnsi="Calibri" w:cs="Calibri"/>
-                <w:b/>
-                <w:bCs/>
-                <w:color w:val="000000"/>
-                <w:lang w:eastAsia="pt-BR"/>
-              </w:rPr>
-              <w:t>Entrada</w:t>
-            </w:r>
-          </w:p>
-        </w:tc>
-        <w:tc>
-          <w:tcPr>
-            <w:tcW w:w="2510" w:type="dxa"/>
-            <w:tcBorders>
-              <w:top w:val="nil"/>
-              <w:left w:val="nil"/>
-              <w:bottom w:val="single" w:sz="4" w:space="0" w:color="auto"/>
-              <w:right w:val="single" w:sz="4" w:space="0" w:color="auto"/>
-            </w:tcBorders>
+                <w:color w:val="000000"/>
+                <w:lang w:eastAsia="pt-BR"/>
+              </w:rPr>
+            </w:pPr>
+            <w:r>
+              <w:rPr>
+                <w:rFonts w:ascii="Calibri" w:eastAsia="Times New Roman" w:hAnsi="Calibri" w:cs="Calibri"/>
+                <w:color w:val="000000"/>
+                <w:lang w:eastAsia="pt-BR"/>
+              </w:rPr>
+              <w:t>Classes válidas</w:t>
+            </w:r>
+          </w:p>
+        </w:tc>
+        <w:tc>
+          <w:tcPr>
+            <w:tcW w:w="4308" w:type="dxa"/>
             <w:shd w:val="clear" w:color="auto" w:fill="auto"/>
             <w:noWrap/>
             <w:vAlign w:val="bottom"/>
@@ -168,55 +179,13 @@
               <w:jc w:val="center"/>
               <w:rPr>
                 <w:rFonts w:ascii="Calibri" w:eastAsia="Times New Roman" w:hAnsi="Calibri" w:cs="Calibri"/>
-                <w:b/>
-                <w:bCs/>
-                <w:color w:val="000000"/>
-                <w:lang w:eastAsia="pt-BR"/>
-              </w:rPr>
-            </w:pPr>
-            <w:r>
-              <w:rPr>
-                <w:rFonts w:ascii="Calibri" w:eastAsia="Times New Roman" w:hAnsi="Calibri" w:cs="Calibri"/>
-                <w:b/>
-                <w:bCs/>
-                <w:color w:val="000000"/>
-                <w:lang w:eastAsia="pt-BR"/>
-              </w:rPr>
-              <w:t>Classes válidas</w:t>
-            </w:r>
-          </w:p>
-        </w:tc>
-        <w:tc>
-          <w:tcPr>
-            <w:tcW w:w="2882" w:type="dxa"/>
-            <w:tcBorders>
-              <w:top w:val="nil"/>
-              <w:left w:val="nil"/>
-              <w:bottom w:val="single" w:sz="4" w:space="0" w:color="auto"/>
-              <w:right w:val="single" w:sz="4" w:space="0" w:color="auto"/>
-            </w:tcBorders>
-            <w:shd w:val="clear" w:color="auto" w:fill="auto"/>
-            <w:noWrap/>
-            <w:vAlign w:val="bottom"/>
-            <w:hideMark/>
-          </w:tcPr>
-          <w:p>
-            <w:pPr>
-              <w:spacing w:after="0" w:line="240" w:lineRule="auto"/>
-              <w:jc w:val="center"/>
-              <w:rPr>
-                <w:rFonts w:ascii="Calibri" w:eastAsia="Times New Roman" w:hAnsi="Calibri" w:cs="Calibri"/>
-                <w:b/>
-                <w:bCs/>
-                <w:color w:val="000000"/>
-                <w:lang w:eastAsia="pt-BR"/>
-              </w:rPr>
-            </w:pPr>
-            <w:r>
-              <w:rPr>
-                <w:rFonts w:ascii="Calibri" w:eastAsia="Times New Roman" w:hAnsi="Calibri" w:cs="Calibri"/>
-                <w:b/>
-                <w:bCs/>
+                <w:color w:val="000000"/>
+                <w:lang w:eastAsia="pt-BR"/>
+              </w:rPr>
+            </w:pPr>
+            <w:r>
+              <w:rPr>
+                <w:rFonts w:ascii="Calibri" w:eastAsia="Times New Roman" w:hAnsi="Calibri" w:cs="Calibri"/>
                 <w:color w:val="000000"/>
                 <w:lang w:eastAsia="pt-BR"/>
               </w:rPr>
@@ -228,18 +197,11 @@
       <w:tr>
         <w:trPr>
           <w:trHeight w:val="600"/>
-          <w:jc w:val="center"/>
         </w:trPr>
         <w:tc>
           <w:tcPr>
-            <w:tcW w:w="968" w:type="dxa"/>
+            <w:tcW w:w="2396" w:type="dxa"/>
             <w:vMerge w:val="restart"/>
-            <w:tcBorders>
-              <w:top w:val="nil"/>
-              <w:left w:val="single" w:sz="4" w:space="0" w:color="auto"/>
-              <w:bottom w:val="single" w:sz="4" w:space="0" w:color="auto"/>
-              <w:right w:val="single" w:sz="4" w:space="0" w:color="auto"/>
-            </w:tcBorders>
             <w:shd w:val="clear" w:color="auto" w:fill="auto"/>
             <w:noWrap/>
             <w:vAlign w:val="center"/>
@@ -269,12 +231,6 @@
           <w:tcPr>
             <w:tcW w:w="2510" w:type="dxa"/>
             <w:vMerge w:val="restart"/>
-            <w:tcBorders>
-              <w:top w:val="nil"/>
-              <w:left w:val="single" w:sz="4" w:space="0" w:color="auto"/>
-              <w:bottom w:val="single" w:sz="4" w:space="0" w:color="auto"/>
-              <w:right w:val="single" w:sz="4" w:space="0" w:color="auto"/>
-            </w:tcBorders>
             <w:shd w:val="clear" w:color="auto" w:fill="auto"/>
             <w:vAlign w:val="center"/>
             <w:hideMark/>
@@ -300,13 +256,7 @@
         </w:tc>
         <w:tc>
           <w:tcPr>
-            <w:tcW w:w="2882" w:type="dxa"/>
-            <w:tcBorders>
-              <w:top w:val="nil"/>
-              <w:left w:val="nil"/>
-              <w:bottom w:val="single" w:sz="4" w:space="0" w:color="auto"/>
-              <w:right w:val="single" w:sz="4" w:space="0" w:color="auto"/>
-            </w:tcBorders>
+            <w:tcW w:w="4308" w:type="dxa"/>
             <w:shd w:val="clear" w:color="auto" w:fill="auto"/>
             <w:vAlign w:val="center"/>
             <w:hideMark/>
@@ -343,18 +293,11 @@
       <w:tr>
         <w:trPr>
           <w:trHeight w:val="600"/>
-          <w:jc w:val="center"/>
         </w:trPr>
         <w:tc>
           <w:tcPr>
-            <w:tcW w:w="968" w:type="dxa"/>
+            <w:tcW w:w="2396" w:type="dxa"/>
             <w:vMerge/>
-            <w:tcBorders>
-              <w:top w:val="nil"/>
-              <w:left w:val="single" w:sz="4" w:space="0" w:color="auto"/>
-              <w:bottom w:val="single" w:sz="4" w:space="0" w:color="auto"/>
-              <w:right w:val="single" w:sz="4" w:space="0" w:color="auto"/>
-            </w:tcBorders>
             <w:vAlign w:val="center"/>
             <w:hideMark/>
           </w:tcPr>
@@ -373,12 +316,6 @@
           <w:tcPr>
             <w:tcW w:w="2510" w:type="dxa"/>
             <w:vMerge/>
-            <w:tcBorders>
-              <w:top w:val="nil"/>
-              <w:left w:val="single" w:sz="4" w:space="0" w:color="auto"/>
-              <w:bottom w:val="single" w:sz="4" w:space="0" w:color="auto"/>
-              <w:right w:val="single" w:sz="4" w:space="0" w:color="auto"/>
-            </w:tcBorders>
             <w:vAlign w:val="center"/>
             <w:hideMark/>
           </w:tcPr>
@@ -395,13 +332,7 @@
         </w:tc>
         <w:tc>
           <w:tcPr>
-            <w:tcW w:w="2882" w:type="dxa"/>
-            <w:tcBorders>
-              <w:top w:val="nil"/>
-              <w:left w:val="nil"/>
-              <w:bottom w:val="single" w:sz="4" w:space="0" w:color="auto"/>
-              <w:right w:val="single" w:sz="4" w:space="0" w:color="auto"/>
-            </w:tcBorders>
+            <w:tcW w:w="4308" w:type="dxa"/>
             <w:shd w:val="clear" w:color="auto" w:fill="auto"/>
             <w:vAlign w:val="center"/>
             <w:hideMark/>
@@ -428,411 +359,401 @@
       </w:tr>
     </w:tbl>
     <w:p/>
+    <w:p>
+      <w:pPr>
+        <w:rPr>
+          <w:u w:val="single"/>
+        </w:rPr>
+      </w:pPr>
+    </w:p>
     <w:p/>
-    <w:p/>
-    <w:p/>
+    <w:p>
+      <w:pPr>
+        <w:rPr>
+          <w:sz w:val="28"/>
+          <w:szCs w:val="28"/>
+          <w:u w:val="single"/>
+        </w:rPr>
+      </w:pPr>
+      <w:r>
+        <w:rPr>
+          <w:sz w:val="28"/>
+          <w:szCs w:val="28"/>
+        </w:rPr>
+        <w:t>Casos de teste:</w:t>
+      </w:r>
+    </w:p>
+    <w:p>
+      <w:pPr>
+        <w:rPr>
+          <w:sz w:val="28"/>
+          <w:szCs w:val="28"/>
+        </w:rPr>
+      </w:pPr>
+    </w:p>
     <w:tbl>
       <w:tblPr>
-        <w:tblW w:w="4840" w:type="dxa"/>
-        <w:jc w:val="center"/>
-        <w:tblCellMar>
-          <w:left w:w="70" w:type="dxa"/>
-          <w:right w:w="70" w:type="dxa"/>
-        </w:tblCellMar>
-        <w:tblLook w:val="04A0" w:firstRow="1" w:lastRow="0" w:firstColumn="1" w:lastColumn="0" w:noHBand="0" w:noVBand="1"/>
+        <w:tblW w:w="9029" w:type="dxa"/>
+        <w:tblBorders>
+          <w:top w:val="single" w:sz="8" w:space="0" w:color="000000"/>
+          <w:left w:val="single" w:sz="8" w:space="0" w:color="000000"/>
+          <w:bottom w:val="single" w:sz="8" w:space="0" w:color="000000"/>
+          <w:right w:val="single" w:sz="8" w:space="0" w:color="000000"/>
+          <w:insideH w:val="single" w:sz="8" w:space="0" w:color="000000"/>
+          <w:insideV w:val="single" w:sz="8" w:space="0" w:color="000000"/>
+        </w:tblBorders>
+        <w:tblLayout w:type="fixed"/>
+        <w:tblLook w:val="0600" w:firstRow="0" w:lastRow="0" w:firstColumn="0" w:lastColumn="0" w:noHBand="1" w:noVBand="1"/>
       </w:tblPr>
       <w:tblGrid>
-        <w:gridCol w:w="2400"/>
-        <w:gridCol w:w="2440"/>
+        <w:gridCol w:w="4514"/>
+        <w:gridCol w:w="4515"/>
       </w:tblGrid>
       <w:tr>
-        <w:trPr>
-          <w:trHeight w:val="375"/>
-          <w:jc w:val="center"/>
-        </w:trPr>
-        <w:tc>
-          <w:tcPr>
-            <w:tcW w:w="4840" w:type="dxa"/>
-            <w:gridSpan w:val="2"/>
-            <w:tcBorders>
-              <w:top w:val="single" w:sz="4" w:space="0" w:color="auto"/>
-              <w:left w:val="single" w:sz="4" w:space="0" w:color="auto"/>
-              <w:bottom w:val="single" w:sz="4" w:space="0" w:color="auto"/>
-              <w:right w:val="single" w:sz="4" w:space="0" w:color="auto"/>
-            </w:tcBorders>
-            <w:shd w:val="clear" w:color="000000" w:fill="E7E6E6"/>
-            <w:noWrap/>
-            <w:vAlign w:val="bottom"/>
-            <w:hideMark/>
-          </w:tcPr>
-          <w:p>
-            <w:pPr>
-              <w:spacing w:after="0" w:line="240" w:lineRule="auto"/>
-              <w:jc w:val="center"/>
-              <w:rPr>
-                <w:rFonts w:ascii="Calibri" w:eastAsia="Times New Roman" w:hAnsi="Calibri" w:cs="Calibri"/>
-                <w:b/>
-                <w:bCs/>
-                <w:color w:val="000000"/>
-                <w:sz w:val="28"/>
-                <w:szCs w:val="28"/>
-                <w:lang w:eastAsia="pt-BR"/>
-              </w:rPr>
-            </w:pPr>
-            <w:r>
-              <w:rPr>
-                <w:rFonts w:ascii="Calibri" w:eastAsia="Times New Roman" w:hAnsi="Calibri" w:cs="Calibri"/>
-                <w:b/>
-                <w:bCs/>
-                <w:color w:val="000000"/>
-                <w:sz w:val="28"/>
-                <w:szCs w:val="28"/>
-                <w:lang w:eastAsia="pt-BR"/>
-              </w:rPr>
-              <w:t>Condições de borda</w:t>
+        <w:tc>
+          <w:tcPr>
+            <w:tcW w:w="4514" w:type="dxa"/>
+            <w:shd w:val="clear" w:color="auto" w:fill="auto"/>
+            <w:tcMar>
+              <w:top w:w="100" w:type="dxa"/>
+              <w:left w:w="100" w:type="dxa"/>
+              <w:bottom w:w="100" w:type="dxa"/>
+              <w:right w:w="100" w:type="dxa"/>
+            </w:tcMar>
+          </w:tcPr>
+          <w:p>
+            <w:pPr>
+              <w:widowControl w:val="0"/>
+              <w:pBdr>
+                <w:top w:val="nil"/>
+                <w:left w:val="nil"/>
+                <w:bottom w:val="nil"/>
+                <w:right w:val="nil"/>
+                <w:between w:val="nil"/>
+              </w:pBdr>
+              <w:spacing w:line="240" w:lineRule="auto"/>
+            </w:pPr>
+            <w:r>
+              <w:t>Nome</w:t>
+            </w:r>
+          </w:p>
+        </w:tc>
+        <w:tc>
+          <w:tcPr>
+            <w:tcW w:w="4515" w:type="dxa"/>
+            <w:shd w:val="clear" w:color="auto" w:fill="auto"/>
+            <w:tcMar>
+              <w:top w:w="100" w:type="dxa"/>
+              <w:left w:w="100" w:type="dxa"/>
+              <w:bottom w:w="100" w:type="dxa"/>
+              <w:right w:w="100" w:type="dxa"/>
+            </w:tcMar>
+          </w:tcPr>
+          <w:p>
+            <w:pPr>
+              <w:widowControl w:val="0"/>
+              <w:pBdr>
+                <w:top w:val="nil"/>
+                <w:left w:val="nil"/>
+                <w:bottom w:val="nil"/>
+                <w:right w:val="nil"/>
+                <w:between w:val="nil"/>
+              </w:pBdr>
+              <w:spacing w:line="240" w:lineRule="auto"/>
+            </w:pPr>
+            <w:r>
+              <w:t>Saída</w:t>
             </w:r>
           </w:p>
         </w:tc>
       </w:tr>
       <w:tr>
-        <w:trPr>
-          <w:trHeight w:val="300"/>
-          <w:jc w:val="center"/>
-        </w:trPr>
-        <w:tc>
-          <w:tcPr>
-            <w:tcW w:w="2400" w:type="dxa"/>
-            <w:tcBorders>
-              <w:top w:val="nil"/>
-              <w:left w:val="single" w:sz="4" w:space="0" w:color="auto"/>
-              <w:bottom w:val="single" w:sz="4" w:space="0" w:color="auto"/>
-              <w:right w:val="single" w:sz="4" w:space="0" w:color="auto"/>
-            </w:tcBorders>
-            <w:shd w:val="clear" w:color="auto" w:fill="auto"/>
-            <w:noWrap/>
-            <w:vAlign w:val="bottom"/>
-            <w:hideMark/>
-          </w:tcPr>
-          <w:p>
-            <w:pPr>
-              <w:spacing w:after="0" w:line="240" w:lineRule="auto"/>
-              <w:jc w:val="center"/>
-              <w:rPr>
-                <w:rFonts w:ascii="Calibri" w:eastAsia="Times New Roman" w:hAnsi="Calibri" w:cs="Calibri"/>
-                <w:b/>
-                <w:bCs/>
-                <w:color w:val="000000"/>
-                <w:lang w:eastAsia="pt-BR"/>
-              </w:rPr>
-            </w:pPr>
-            <w:r>
-              <w:rPr>
-                <w:rFonts w:ascii="Calibri" w:eastAsia="Times New Roman" w:hAnsi="Calibri" w:cs="Calibri"/>
-                <w:b/>
-                <w:bCs/>
-                <w:color w:val="000000"/>
-                <w:lang w:eastAsia="pt-BR"/>
-              </w:rPr>
-              <w:t>Entrada</w:t>
-            </w:r>
-          </w:p>
-        </w:tc>
-        <w:tc>
-          <w:tcPr>
-            <w:tcW w:w="2440" w:type="dxa"/>
-            <w:tcBorders>
-              <w:top w:val="nil"/>
-              <w:left w:val="nil"/>
-              <w:bottom w:val="single" w:sz="4" w:space="0" w:color="auto"/>
-              <w:right w:val="single" w:sz="4" w:space="0" w:color="auto"/>
-            </w:tcBorders>
-            <w:shd w:val="clear" w:color="auto" w:fill="auto"/>
-            <w:noWrap/>
-            <w:vAlign w:val="bottom"/>
-            <w:hideMark/>
-          </w:tcPr>
-          <w:p>
-            <w:pPr>
-              <w:spacing w:after="0" w:line="240" w:lineRule="auto"/>
-              <w:jc w:val="center"/>
-              <w:rPr>
-                <w:rFonts w:ascii="Calibri" w:eastAsia="Times New Roman" w:hAnsi="Calibri" w:cs="Calibri"/>
-                <w:b/>
-                <w:bCs/>
-                <w:color w:val="000000"/>
-                <w:lang w:eastAsia="pt-BR"/>
-              </w:rPr>
-            </w:pPr>
-            <w:r>
-              <w:rPr>
-                <w:rFonts w:ascii="Calibri" w:eastAsia="Times New Roman" w:hAnsi="Calibri" w:cs="Calibri"/>
-                <w:b/>
-                <w:bCs/>
-                <w:color w:val="000000"/>
-                <w:lang w:eastAsia="pt-BR"/>
-              </w:rPr>
-              <w:t>Classes válidas</w:t>
+        <w:tc>
+          <w:tcPr>
+            <w:tcW w:w="4514" w:type="dxa"/>
+            <w:shd w:val="clear" w:color="auto" w:fill="auto"/>
+            <w:tcMar>
+              <w:top w:w="100" w:type="dxa"/>
+              <w:left w:w="100" w:type="dxa"/>
+              <w:bottom w:w="100" w:type="dxa"/>
+              <w:right w:w="100" w:type="dxa"/>
+            </w:tcMar>
+          </w:tcPr>
+          <w:p>
+            <w:pPr>
+              <w:widowControl w:val="0"/>
+              <w:pBdr>
+                <w:top w:val="nil"/>
+                <w:left w:val="nil"/>
+                <w:bottom w:val="nil"/>
+                <w:right w:val="nil"/>
+                <w:between w:val="nil"/>
+              </w:pBdr>
+              <w:spacing w:line="240" w:lineRule="auto"/>
+            </w:pPr>
+            <w:r>
+              <w:rPr>
+                <w:rFonts w:ascii="Calibri" w:eastAsia="Times New Roman" w:hAnsi="Calibri" w:cs="Calibri"/>
+                <w:color w:val="000000"/>
+                <w:lang w:eastAsia="pt-BR"/>
+              </w:rPr>
+              <w:t>''</w:t>
+            </w:r>
+          </w:p>
+        </w:tc>
+        <w:tc>
+          <w:tcPr>
+            <w:tcW w:w="4515" w:type="dxa"/>
+            <w:shd w:val="clear" w:color="auto" w:fill="auto"/>
+            <w:tcMar>
+              <w:top w:w="100" w:type="dxa"/>
+              <w:left w:w="100" w:type="dxa"/>
+              <w:bottom w:w="100" w:type="dxa"/>
+              <w:right w:w="100" w:type="dxa"/>
+            </w:tcMar>
+          </w:tcPr>
+          <w:p>
+            <w:pPr>
+              <w:widowControl w:val="0"/>
+              <w:pBdr>
+                <w:top w:val="nil"/>
+                <w:left w:val="nil"/>
+                <w:bottom w:val="nil"/>
+                <w:right w:val="nil"/>
+                <w:between w:val="nil"/>
+              </w:pBdr>
+              <w:spacing w:line="240" w:lineRule="auto"/>
+            </w:pPr>
+            <w:r>
+              <w:t>Programa terá problemas de processamento.</w:t>
             </w:r>
           </w:p>
         </w:tc>
       </w:tr>
       <w:tr>
-        <w:trPr>
-          <w:trHeight w:val="300"/>
-          <w:jc w:val="center"/>
-        </w:trPr>
-        <w:tc>
-          <w:tcPr>
-            <w:tcW w:w="2400" w:type="dxa"/>
-            <w:tcBorders>
-              <w:top w:val="nil"/>
-              <w:left w:val="single" w:sz="4" w:space="0" w:color="auto"/>
-              <w:bottom w:val="single" w:sz="4" w:space="0" w:color="auto"/>
-              <w:right w:val="single" w:sz="4" w:space="0" w:color="auto"/>
-            </w:tcBorders>
-            <w:shd w:val="clear" w:color="auto" w:fill="auto"/>
-            <w:noWrap/>
-            <w:vAlign w:val="bottom"/>
-            <w:hideMark/>
-          </w:tcPr>
-          <w:p>
-            <w:pPr>
-              <w:spacing w:after="0" w:line="240" w:lineRule="auto"/>
-              <w:jc w:val="center"/>
-              <w:rPr>
-                <w:rFonts w:ascii="Calibri" w:eastAsia="Times New Roman" w:hAnsi="Calibri" w:cs="Calibri"/>
-                <w:color w:val="000000"/>
-                <w:lang w:eastAsia="pt-BR"/>
-              </w:rPr>
-            </w:pPr>
-            <w:r>
-              <w:rPr>
-                <w:rFonts w:ascii="Calibri" w:eastAsia="Times New Roman" w:hAnsi="Calibri" w:cs="Calibri"/>
-                <w:color w:val="000000"/>
-                <w:lang w:eastAsia="pt-BR"/>
-              </w:rPr>
-              <w:t xml:space="preserve"> 'teste'</w:t>
-            </w:r>
-          </w:p>
-        </w:tc>
-        <w:tc>
-          <w:tcPr>
-            <w:tcW w:w="2440" w:type="dxa"/>
-            <w:tcBorders>
-              <w:top w:val="nil"/>
-              <w:left w:val="nil"/>
-              <w:bottom w:val="single" w:sz="4" w:space="0" w:color="auto"/>
-              <w:right w:val="single" w:sz="4" w:space="0" w:color="auto"/>
-            </w:tcBorders>
-            <w:shd w:val="clear" w:color="auto" w:fill="auto"/>
-            <w:noWrap/>
-            <w:vAlign w:val="center"/>
-            <w:hideMark/>
-          </w:tcPr>
-          <w:p>
-            <w:pPr>
-              <w:spacing w:after="0" w:line="240" w:lineRule="auto"/>
-              <w:jc w:val="center"/>
-              <w:rPr>
-                <w:rFonts w:ascii="Calibri" w:eastAsia="Times New Roman" w:hAnsi="Calibri" w:cs="Calibri"/>
-                <w:color w:val="000000"/>
-                <w:lang w:eastAsia="pt-BR"/>
-              </w:rPr>
-            </w:pPr>
-            <w:r>
-              <w:rPr>
-                <w:rFonts w:ascii="Calibri" w:eastAsia="Times New Roman" w:hAnsi="Calibri" w:cs="Calibri"/>
-                <w:color w:val="000000"/>
-                <w:lang w:eastAsia="pt-BR"/>
-              </w:rPr>
-              <w:t>Pontos fidelidade: x</w:t>
+        <w:tc>
+          <w:tcPr>
+            <w:tcW w:w="4514" w:type="dxa"/>
+            <w:shd w:val="clear" w:color="auto" w:fill="auto"/>
+            <w:tcMar>
+              <w:top w:w="100" w:type="dxa"/>
+              <w:left w:w="100" w:type="dxa"/>
+              <w:bottom w:w="100" w:type="dxa"/>
+              <w:right w:w="100" w:type="dxa"/>
+            </w:tcMar>
+          </w:tcPr>
+          <w:p>
+            <w:pPr>
+              <w:widowControl w:val="0"/>
+              <w:pBdr>
+                <w:top w:val="nil"/>
+                <w:left w:val="nil"/>
+                <w:bottom w:val="nil"/>
+                <w:right w:val="nil"/>
+                <w:between w:val="nil"/>
+              </w:pBdr>
+              <w:spacing w:line="240" w:lineRule="auto"/>
+            </w:pPr>
+            <w:r>
+              <w:rPr>
+                <w:rFonts w:ascii="Calibri" w:eastAsia="Times New Roman" w:hAnsi="Calibri" w:cs="Calibri"/>
+                <w:color w:val="000000"/>
+                <w:lang w:eastAsia="pt-BR"/>
+              </w:rPr>
+              <w:t>1</w:t>
+            </w:r>
+          </w:p>
+        </w:tc>
+        <w:tc>
+          <w:tcPr>
+            <w:tcW w:w="4515" w:type="dxa"/>
+            <w:shd w:val="clear" w:color="auto" w:fill="auto"/>
+            <w:tcMar>
+              <w:top w:w="100" w:type="dxa"/>
+              <w:left w:w="100" w:type="dxa"/>
+              <w:bottom w:w="100" w:type="dxa"/>
+              <w:right w:w="100" w:type="dxa"/>
+            </w:tcMar>
+          </w:tcPr>
+          <w:p>
+            <w:pPr>
+              <w:widowControl w:val="0"/>
+              <w:pBdr>
+                <w:top w:val="nil"/>
+                <w:left w:val="nil"/>
+                <w:bottom w:val="nil"/>
+                <w:right w:val="nil"/>
+                <w:between w:val="nil"/>
+              </w:pBdr>
+              <w:spacing w:line="240" w:lineRule="auto"/>
+              <w:rPr>
+                <w:u w:val="single"/>
+              </w:rPr>
+            </w:pPr>
+            <w:r>
+              <w:t>Programa terá problemas de processamento.</w:t>
             </w:r>
           </w:p>
         </w:tc>
       </w:tr>
       <w:tr>
-        <w:trPr>
-          <w:trHeight w:val="300"/>
-          <w:jc w:val="center"/>
-        </w:trPr>
-        <w:tc>
-          <w:tcPr>
-            <w:tcW w:w="2400" w:type="dxa"/>
-            <w:tcBorders>
-              <w:top w:val="nil"/>
-              <w:left w:val="single" w:sz="4" w:space="0" w:color="auto"/>
-              <w:bottom w:val="single" w:sz="4" w:space="0" w:color="auto"/>
-              <w:right w:val="single" w:sz="4" w:space="0" w:color="auto"/>
-            </w:tcBorders>
-            <w:shd w:val="clear" w:color="auto" w:fill="auto"/>
-            <w:noWrap/>
-            <w:vAlign w:val="bottom"/>
-            <w:hideMark/>
-          </w:tcPr>
-          <w:p>
-            <w:pPr>
-              <w:spacing w:after="0" w:line="240" w:lineRule="auto"/>
-              <w:jc w:val="center"/>
-              <w:rPr>
-                <w:rFonts w:ascii="Calibri" w:eastAsia="Times New Roman" w:hAnsi="Calibri" w:cs="Calibri"/>
-                <w:color w:val="000000"/>
-                <w:lang w:eastAsia="pt-BR"/>
-              </w:rPr>
-            </w:pPr>
-            <w:r>
-              <w:rPr>
-                <w:rFonts w:ascii="Calibri" w:eastAsia="Times New Roman" w:hAnsi="Calibri" w:cs="Calibri"/>
-                <w:color w:val="000000"/>
-                <w:lang w:eastAsia="pt-BR"/>
-              </w:rPr>
-              <w:t xml:space="preserve"> ''</w:t>
-            </w:r>
-          </w:p>
-        </w:tc>
-        <w:tc>
-          <w:tcPr>
-            <w:tcW w:w="2440" w:type="dxa"/>
-            <w:tcBorders>
-              <w:top w:val="nil"/>
-              <w:left w:val="nil"/>
-              <w:bottom w:val="single" w:sz="4" w:space="0" w:color="auto"/>
-              <w:right w:val="single" w:sz="4" w:space="0" w:color="auto"/>
-            </w:tcBorders>
-            <w:shd w:val="clear" w:color="auto" w:fill="auto"/>
-            <w:noWrap/>
-            <w:vAlign w:val="center"/>
-            <w:hideMark/>
-          </w:tcPr>
-          <w:p>
-            <w:pPr>
-              <w:spacing w:after="0" w:line="240" w:lineRule="auto"/>
-              <w:jc w:val="center"/>
-              <w:rPr>
-                <w:rFonts w:ascii="Calibri" w:eastAsia="Times New Roman" w:hAnsi="Calibri" w:cs="Calibri"/>
-                <w:color w:val="000000"/>
-                <w:lang w:eastAsia="pt-BR"/>
-              </w:rPr>
-            </w:pPr>
-            <w:r>
-              <w:rPr>
-                <w:rFonts w:ascii="Calibri" w:eastAsia="Times New Roman" w:hAnsi="Calibri" w:cs="Calibri"/>
-                <w:color w:val="000000"/>
-                <w:lang w:eastAsia="pt-BR"/>
-              </w:rPr>
-              <w:t>nome inválido</w:t>
+        <w:tc>
+          <w:tcPr>
+            <w:tcW w:w="4514" w:type="dxa"/>
+            <w:shd w:val="clear" w:color="auto" w:fill="auto"/>
+            <w:tcMar>
+              <w:top w:w="100" w:type="dxa"/>
+              <w:left w:w="100" w:type="dxa"/>
+              <w:bottom w:w="100" w:type="dxa"/>
+              <w:right w:w="100" w:type="dxa"/>
+            </w:tcMar>
+          </w:tcPr>
+          <w:p>
+            <w:pPr>
+              <w:widowControl w:val="0"/>
+              <w:pBdr>
+                <w:top w:val="nil"/>
+                <w:left w:val="nil"/>
+                <w:bottom w:val="nil"/>
+                <w:right w:val="nil"/>
+                <w:between w:val="nil"/>
+              </w:pBdr>
+              <w:spacing w:line="240" w:lineRule="auto"/>
+            </w:pPr>
+            <w:r>
+              <w:rPr>
+                <w:rFonts w:ascii="Calibri" w:eastAsia="Times New Roman" w:hAnsi="Calibri" w:cs="Calibri"/>
+                <w:color w:val="000000"/>
+                <w:lang w:eastAsia="pt-BR"/>
+              </w:rPr>
+              <w:t>'</w:t>
+            </w:r>
+            <w:r>
+              <w:rPr>
+                <w:rFonts w:ascii="Calibri" w:eastAsia="Times New Roman" w:hAnsi="Calibri" w:cs="Calibri"/>
+                <w:color w:val="000000"/>
+                <w:lang w:eastAsia="pt-BR"/>
+              </w:rPr>
+              <w:t>João</w:t>
+            </w:r>
+            <w:r>
+              <w:rPr>
+                <w:rFonts w:ascii="Calibri" w:eastAsia="Times New Roman" w:hAnsi="Calibri" w:cs="Calibri"/>
+                <w:color w:val="000000"/>
+                <w:lang w:eastAsia="pt-BR"/>
+              </w:rPr>
+              <w:t>'</w:t>
+            </w:r>
+          </w:p>
+        </w:tc>
+        <w:tc>
+          <w:tcPr>
+            <w:tcW w:w="4515" w:type="dxa"/>
+            <w:shd w:val="clear" w:color="auto" w:fill="auto"/>
+            <w:tcMar>
+              <w:top w:w="100" w:type="dxa"/>
+              <w:left w:w="100" w:type="dxa"/>
+              <w:bottom w:w="100" w:type="dxa"/>
+              <w:right w:w="100" w:type="dxa"/>
+            </w:tcMar>
+          </w:tcPr>
+          <w:p>
+            <w:pPr>
+              <w:widowControl w:val="0"/>
+              <w:pBdr>
+                <w:top w:val="nil"/>
+                <w:left w:val="nil"/>
+                <w:bottom w:val="nil"/>
+                <w:right w:val="nil"/>
+                <w:between w:val="nil"/>
+              </w:pBdr>
+              <w:spacing w:line="240" w:lineRule="auto"/>
+            </w:pPr>
+            <w:r>
+              <w:t xml:space="preserve">Programa </w:t>
+            </w:r>
+            <w:r>
+              <w:t>exibirá os pontos fidelidade do cliente</w:t>
+            </w:r>
+            <w:r>
+              <w:t>:</w:t>
+            </w:r>
+          </w:p>
+          <w:p>
+            <w:pPr>
+              <w:widowControl w:val="0"/>
+              <w:pBdr>
+                <w:top w:val="nil"/>
+                <w:left w:val="nil"/>
+                <w:bottom w:val="nil"/>
+                <w:right w:val="nil"/>
+                <w:between w:val="nil"/>
+              </w:pBdr>
+              <w:spacing w:line="240" w:lineRule="auto"/>
+            </w:pPr>
+            <w:proofErr w:type="spellStart"/>
+            <w:r>
+              <w:t>Ex</w:t>
+            </w:r>
+            <w:proofErr w:type="spellEnd"/>
+            <w:proofErr w:type="gramStart"/>
+            <w:r>
+              <w:t xml:space="preserve">: </w:t>
+            </w:r>
+            <w:r>
+              <w:t xml:space="preserve"> “</w:t>
+            </w:r>
+            <w:proofErr w:type="gramEnd"/>
+            <w:r>
+              <w:rPr>
+                <w:rFonts w:ascii="Calibri" w:eastAsia="Times New Roman" w:hAnsi="Calibri" w:cs="Calibri"/>
+                <w:color w:val="000000"/>
+                <w:lang w:eastAsia="pt-BR"/>
+              </w:rPr>
+              <w:t xml:space="preserve">Pontos fidelidade: </w:t>
+            </w:r>
+            <w:r>
+              <w:rPr>
+                <w:rFonts w:ascii="Calibri" w:eastAsia="Times New Roman" w:hAnsi="Calibri" w:cs="Calibri"/>
+                <w:color w:val="000000"/>
+                <w:lang w:eastAsia="pt-BR"/>
+              </w:rPr>
+              <w:t>310</w:t>
             </w:r>
           </w:p>
         </w:tc>
       </w:tr>
       <w:tr>
-        <w:trPr>
-          <w:trHeight w:val="300"/>
-          <w:jc w:val="center"/>
-        </w:trPr>
-        <w:tc>
-          <w:tcPr>
-            <w:tcW w:w="2400" w:type="dxa"/>
-            <w:tcBorders>
-              <w:top w:val="nil"/>
-              <w:left w:val="single" w:sz="4" w:space="0" w:color="auto"/>
-              <w:bottom w:val="single" w:sz="4" w:space="0" w:color="auto"/>
-              <w:right w:val="single" w:sz="4" w:space="0" w:color="auto"/>
-            </w:tcBorders>
-            <w:shd w:val="clear" w:color="auto" w:fill="auto"/>
-            <w:noWrap/>
-            <w:vAlign w:val="bottom"/>
-            <w:hideMark/>
-          </w:tcPr>
-          <w:p>
-            <w:pPr>
-              <w:spacing w:after="0" w:line="240" w:lineRule="auto"/>
-              <w:jc w:val="center"/>
-              <w:rPr>
-                <w:rFonts w:ascii="Calibri" w:eastAsia="Times New Roman" w:hAnsi="Calibri" w:cs="Calibri"/>
-                <w:color w:val="000000"/>
-                <w:lang w:eastAsia="pt-BR"/>
-              </w:rPr>
-            </w:pPr>
-            <w:r>
-              <w:rPr>
-                <w:rFonts w:ascii="Calibri" w:eastAsia="Times New Roman" w:hAnsi="Calibri" w:cs="Calibri"/>
-                <w:color w:val="000000"/>
-                <w:lang w:eastAsia="pt-BR"/>
-              </w:rPr>
-              <w:t>1</w:t>
-            </w:r>
-          </w:p>
-        </w:tc>
-        <w:tc>
-          <w:tcPr>
-            <w:tcW w:w="2440" w:type="dxa"/>
-            <w:tcBorders>
-              <w:top w:val="nil"/>
-              <w:left w:val="nil"/>
-              <w:bottom w:val="single" w:sz="4" w:space="0" w:color="auto"/>
-              <w:right w:val="single" w:sz="4" w:space="0" w:color="auto"/>
-            </w:tcBorders>
-            <w:shd w:val="clear" w:color="auto" w:fill="auto"/>
-            <w:noWrap/>
-            <w:vAlign w:val="center"/>
-            <w:hideMark/>
-          </w:tcPr>
-          <w:p>
-            <w:pPr>
-              <w:spacing w:after="0" w:line="240" w:lineRule="auto"/>
-              <w:jc w:val="center"/>
-              <w:rPr>
-                <w:rFonts w:ascii="Calibri" w:eastAsia="Times New Roman" w:hAnsi="Calibri" w:cs="Calibri"/>
-                <w:color w:val="000000"/>
-                <w:lang w:eastAsia="pt-BR"/>
-              </w:rPr>
-            </w:pPr>
-            <w:r>
-              <w:rPr>
-                <w:rFonts w:ascii="Calibri" w:eastAsia="Times New Roman" w:hAnsi="Calibri" w:cs="Calibri"/>
-                <w:color w:val="000000"/>
-                <w:lang w:eastAsia="pt-BR"/>
-              </w:rPr>
-              <w:t>nome inválido</w:t>
-            </w:r>
-          </w:p>
-        </w:tc>
-      </w:tr>
-      <w:tr>
-        <w:trPr>
-          <w:trHeight w:val="600"/>
-          <w:jc w:val="center"/>
-        </w:trPr>
-        <w:tc>
-          <w:tcPr>
-            <w:tcW w:w="2400" w:type="dxa"/>
-            <w:tcBorders>
-              <w:top w:val="nil"/>
-              <w:left w:val="single" w:sz="4" w:space="0" w:color="auto"/>
-              <w:bottom w:val="single" w:sz="4" w:space="0" w:color="auto"/>
-              <w:right w:val="single" w:sz="4" w:space="0" w:color="auto"/>
-            </w:tcBorders>
-            <w:shd w:val="clear" w:color="auto" w:fill="auto"/>
-            <w:vAlign w:val="bottom"/>
-            <w:hideMark/>
-          </w:tcPr>
-          <w:p>
-            <w:pPr>
-              <w:spacing w:after="0" w:line="240" w:lineRule="auto"/>
-              <w:jc w:val="center"/>
-              <w:rPr>
-                <w:rFonts w:ascii="Calibri" w:eastAsia="Times New Roman" w:hAnsi="Calibri" w:cs="Calibri"/>
-                <w:color w:val="000000"/>
-                <w:lang w:eastAsia="pt-BR"/>
-              </w:rPr>
-            </w:pPr>
-            <w:r>
-              <w:rPr>
-                <w:rFonts w:ascii="Calibri" w:eastAsia="Times New Roman" w:hAnsi="Calibri" w:cs="Calibri"/>
-                <w:color w:val="000000"/>
-                <w:lang w:eastAsia="pt-BR"/>
-              </w:rPr>
-              <w:t xml:space="preserve"> '</w:t>
+        <w:tc>
+          <w:tcPr>
+            <w:tcW w:w="4514" w:type="dxa"/>
+            <w:shd w:val="clear" w:color="auto" w:fill="auto"/>
+            <w:tcMar>
+              <w:top w:w="100" w:type="dxa"/>
+              <w:left w:w="100" w:type="dxa"/>
+              <w:bottom w:w="100" w:type="dxa"/>
+              <w:right w:w="100" w:type="dxa"/>
+            </w:tcMar>
+          </w:tcPr>
+          <w:p>
+            <w:pPr>
+              <w:widowControl w:val="0"/>
+              <w:pBdr>
+                <w:top w:val="nil"/>
+                <w:left w:val="nil"/>
+                <w:bottom w:val="nil"/>
+                <w:right w:val="nil"/>
+                <w:between w:val="nil"/>
+              </w:pBdr>
+              <w:spacing w:line="240" w:lineRule="auto"/>
+            </w:pPr>
+            <w:r>
+              <w:rPr>
+                <w:rFonts w:ascii="Calibri" w:eastAsia="Times New Roman" w:hAnsi="Calibri" w:cs="Calibri"/>
+                <w:color w:val="000000"/>
+                <w:lang w:eastAsia="pt-BR"/>
+              </w:rPr>
+              <w:t>'</w:t>
             </w:r>
             <w:proofErr w:type="spellStart"/>
             <w:r>
@@ -865,40 +786,43 @@
         </w:tc>
         <w:tc>
           <w:tcPr>
-            <w:tcW w:w="2440" w:type="dxa"/>
-            <w:tcBorders>
-              <w:top w:val="nil"/>
-              <w:left w:val="nil"/>
-              <w:bottom w:val="single" w:sz="4" w:space="0" w:color="auto"/>
-              <w:right w:val="single" w:sz="4" w:space="0" w:color="auto"/>
-            </w:tcBorders>
-            <w:shd w:val="clear" w:color="auto" w:fill="auto"/>
-            <w:noWrap/>
-            <w:vAlign w:val="center"/>
-            <w:hideMark/>
-          </w:tcPr>
-          <w:p>
-            <w:pPr>
-              <w:spacing w:after="0" w:line="240" w:lineRule="auto"/>
-              <w:jc w:val="center"/>
-              <w:rPr>
-                <w:rFonts w:ascii="Calibri" w:eastAsia="Times New Roman" w:hAnsi="Calibri" w:cs="Calibri"/>
-                <w:color w:val="000000"/>
-                <w:lang w:eastAsia="pt-BR"/>
-              </w:rPr>
-            </w:pPr>
-            <w:r>
-              <w:rPr>
-                <w:rFonts w:ascii="Calibri" w:eastAsia="Times New Roman" w:hAnsi="Calibri" w:cs="Calibri"/>
-                <w:color w:val="000000"/>
-                <w:lang w:eastAsia="pt-BR"/>
-              </w:rPr>
-              <w:t>nome inválido</w:t>
+            <w:tcW w:w="4515" w:type="dxa"/>
+            <w:shd w:val="clear" w:color="auto" w:fill="auto"/>
+            <w:tcMar>
+              <w:top w:w="100" w:type="dxa"/>
+              <w:left w:w="100" w:type="dxa"/>
+              <w:bottom w:w="100" w:type="dxa"/>
+              <w:right w:w="100" w:type="dxa"/>
+            </w:tcMar>
+          </w:tcPr>
+          <w:p>
+            <w:pPr>
+              <w:widowControl w:val="0"/>
+              <w:pBdr>
+                <w:top w:val="nil"/>
+                <w:left w:val="nil"/>
+                <w:bottom w:val="nil"/>
+                <w:right w:val="nil"/>
+                <w:between w:val="nil"/>
+              </w:pBdr>
+              <w:spacing w:line="240" w:lineRule="auto"/>
+            </w:pPr>
+            <w:r>
+              <w:t>Programa terá problemas de processamento.</w:t>
             </w:r>
           </w:p>
         </w:tc>
       </w:tr>
     </w:tbl>
+    <w:p>
+      <w:pPr>
+        <w:rPr>
+          <w:sz w:val="28"/>
+          <w:szCs w:val="28"/>
+          <w:u w:val="single"/>
+        </w:rPr>
+      </w:pPr>
+    </w:p>
     <w:p/>
     <w:sectPr>
       <w:pgSz w:w="11906" w:h="16838"/>

</xml_diff>

<commit_message>
casos de teste calcuclo pontos fidelidade e teste pesquisa estadia
</commit_message>
<xml_diff>
--- a/testes/CasosdeTesteCalculoPontosFidelidade.docx
+++ b/testes/CasosdeTesteCalculoPontosFidelidade.docx
@@ -691,19 +691,12 @@
               </w:pBdr>
               <w:spacing w:line="240" w:lineRule="auto"/>
             </w:pPr>
-            <w:proofErr w:type="spellStart"/>
-            <w:r>
-              <w:t>Ex</w:t>
-            </w:r>
-            <w:proofErr w:type="spellEnd"/>
-            <w:proofErr w:type="gramStart"/>
-            <w:r>
-              <w:t xml:space="preserve">: </w:t>
+            <w:r>
+              <w:t xml:space="preserve">Ex: </w:t>
             </w:r>
             <w:r>
               <w:t xml:space="preserve"> “</w:t>
             </w:r>
-            <w:proofErr w:type="gramEnd"/>
             <w:r>
               <w:rPr>
                 <w:rFonts w:ascii="Calibri" w:eastAsia="Times New Roman" w:hAnsi="Calibri" w:cs="Calibri"/>
@@ -753,25 +746,7 @@
                 <w:color w:val="000000"/>
                 <w:lang w:eastAsia="pt-BR"/>
               </w:rPr>
-              <w:t>'</w:t>
-            </w:r>
-            <w:proofErr w:type="spellStart"/>
-            <w:r>
-              <w:rPr>
-                <w:rFonts w:ascii="Calibri" w:eastAsia="Times New Roman" w:hAnsi="Calibri" w:cs="Calibri"/>
-                <w:color w:val="000000"/>
-                <w:lang w:eastAsia="pt-BR"/>
-              </w:rPr>
-              <w:t>nomenome</w:t>
-            </w:r>
-            <w:proofErr w:type="spellEnd"/>
-            <w:r>
-              <w:rPr>
-                <w:rFonts w:ascii="Calibri" w:eastAsia="Times New Roman" w:hAnsi="Calibri" w:cs="Calibri"/>
-                <w:color w:val="000000"/>
-                <w:lang w:eastAsia="pt-BR"/>
-              </w:rPr>
-              <w:t>...'</w:t>
+              <w:t>'nomenome...'</w:t>
             </w:r>
             <w:r>
               <w:rPr>
@@ -822,6 +797,272 @@
           <w:u w:val="single"/>
         </w:rPr>
       </w:pPr>
+    </w:p>
+    <w:p/>
+    <w:p/>
+    <w:p/>
+    <w:p>
+      <w:pPr>
+        <w:jc w:val="center"/>
+        <w:rPr>
+          <w:b/>
+          <w:bCs/>
+          <w:sz w:val="36"/>
+          <w:szCs w:val="36"/>
+        </w:rPr>
+      </w:pPr>
+      <w:r>
+        <w:rPr>
+          <w:b/>
+          <w:bCs/>
+          <w:sz w:val="36"/>
+          <w:szCs w:val="36"/>
+        </w:rPr>
+        <w:lastRenderedPageBreak/>
+        <w:t>Relatório de execução de testes</w:t>
+      </w:r>
+    </w:p>
+    <w:p>
+      <w:pPr>
+        <w:jc w:val="center"/>
+        <w:rPr>
+          <w:b/>
+          <w:bCs/>
+          <w:sz w:val="36"/>
+          <w:szCs w:val="36"/>
+        </w:rPr>
+      </w:pPr>
+    </w:p>
+    <w:p>
+      <w:pPr>
+        <w:jc w:val="center"/>
+        <w:rPr>
+          <w:b/>
+          <w:bCs/>
+          <w:sz w:val="36"/>
+          <w:szCs w:val="36"/>
+        </w:rPr>
+      </w:pPr>
+    </w:p>
+    <w:tbl>
+      <w:tblPr>
+        <w:tblStyle w:val="Tabelacomgrade"/>
+        <w:tblW w:w="0" w:type="auto"/>
+        <w:tblInd w:w="0" w:type="dxa"/>
+        <w:tblLook w:val="04A0" w:firstRow="1" w:lastRow="0" w:firstColumn="1" w:lastColumn="0" w:noHBand="0" w:noVBand="1"/>
+      </w:tblPr>
+      <w:tblGrid>
+        <w:gridCol w:w="2828"/>
+        <w:gridCol w:w="2831"/>
+        <w:gridCol w:w="2835"/>
+      </w:tblGrid>
+      <w:tr>
+        <w:trPr>
+          <w:trHeight w:val="361"/>
+        </w:trPr>
+        <w:tc>
+          <w:tcPr>
+            <w:tcW w:w="2828" w:type="dxa"/>
+            <w:tcBorders>
+              <w:top w:val="single" w:sz="4" w:space="0" w:color="auto"/>
+              <w:left w:val="single" w:sz="4" w:space="0" w:color="auto"/>
+              <w:bottom w:val="single" w:sz="4" w:space="0" w:color="auto"/>
+              <w:right w:val="single" w:sz="4" w:space="0" w:color="auto"/>
+            </w:tcBorders>
+            <w:hideMark/>
+          </w:tcPr>
+          <w:p>
+            <w:pPr>
+              <w:jc w:val="center"/>
+              <w:rPr>
+                <w:b/>
+                <w:bCs/>
+                <w:sz w:val="24"/>
+                <w:szCs w:val="24"/>
+              </w:rPr>
+            </w:pPr>
+            <w:r>
+              <w:rPr>
+                <w:b/>
+                <w:bCs/>
+                <w:sz w:val="24"/>
+                <w:szCs w:val="24"/>
+              </w:rPr>
+              <w:t>Entrada</w:t>
+            </w:r>
+          </w:p>
+        </w:tc>
+        <w:tc>
+          <w:tcPr>
+            <w:tcW w:w="2831" w:type="dxa"/>
+            <w:tcBorders>
+              <w:top w:val="single" w:sz="4" w:space="0" w:color="auto"/>
+              <w:left w:val="single" w:sz="4" w:space="0" w:color="auto"/>
+              <w:bottom w:val="single" w:sz="4" w:space="0" w:color="auto"/>
+              <w:right w:val="single" w:sz="4" w:space="0" w:color="auto"/>
+            </w:tcBorders>
+            <w:hideMark/>
+          </w:tcPr>
+          <w:p>
+            <w:pPr>
+              <w:jc w:val="center"/>
+              <w:rPr>
+                <w:b/>
+                <w:bCs/>
+                <w:sz w:val="24"/>
+                <w:szCs w:val="24"/>
+              </w:rPr>
+            </w:pPr>
+            <w:r>
+              <w:rPr>
+                <w:b/>
+                <w:bCs/>
+                <w:sz w:val="24"/>
+                <w:szCs w:val="24"/>
+              </w:rPr>
+              <w:t>Resultado</w:t>
+            </w:r>
+          </w:p>
+        </w:tc>
+        <w:tc>
+          <w:tcPr>
+            <w:tcW w:w="2835" w:type="dxa"/>
+            <w:tcBorders>
+              <w:top w:val="single" w:sz="4" w:space="0" w:color="auto"/>
+              <w:left w:val="single" w:sz="4" w:space="0" w:color="auto"/>
+              <w:bottom w:val="single" w:sz="4" w:space="0" w:color="auto"/>
+              <w:right w:val="single" w:sz="4" w:space="0" w:color="auto"/>
+            </w:tcBorders>
+            <w:hideMark/>
+          </w:tcPr>
+          <w:p>
+            <w:pPr>
+              <w:jc w:val="center"/>
+              <w:rPr>
+                <w:b/>
+                <w:bCs/>
+                <w:sz w:val="24"/>
+                <w:szCs w:val="24"/>
+              </w:rPr>
+            </w:pPr>
+            <w:r>
+              <w:rPr>
+                <w:b/>
+                <w:bCs/>
+                <w:sz w:val="24"/>
+                <w:szCs w:val="24"/>
+              </w:rPr>
+              <w:t>Aprovado?</w:t>
+            </w:r>
+          </w:p>
+        </w:tc>
+      </w:tr>
+      <w:tr>
+        <w:tc>
+          <w:tcPr>
+            <w:tcW w:w="2828" w:type="dxa"/>
+            <w:tcBorders>
+              <w:top w:val="single" w:sz="4" w:space="0" w:color="auto"/>
+              <w:left w:val="single" w:sz="4" w:space="0" w:color="auto"/>
+              <w:bottom w:val="single" w:sz="4" w:space="0" w:color="auto"/>
+              <w:right w:val="single" w:sz="4" w:space="0" w:color="auto"/>
+            </w:tcBorders>
+          </w:tcPr>
+          <w:p>
+            <w:pPr>
+              <w:jc w:val="center"/>
+              <w:rPr>
+                <w:sz w:val="24"/>
+                <w:szCs w:val="24"/>
+              </w:rPr>
+            </w:pPr>
+          </w:p>
+          <w:p>
+            <w:pPr>
+              <w:jc w:val="center"/>
+              <w:rPr>
+                <w:sz w:val="24"/>
+                <w:szCs w:val="24"/>
+              </w:rPr>
+            </w:pPr>
+            <w:r>
+              <w:rPr>
+                <w:sz w:val="24"/>
+                <w:szCs w:val="24"/>
+              </w:rPr>
+              <w:t>Pedro</w:t>
+            </w:r>
+          </w:p>
+        </w:tc>
+        <w:tc>
+          <w:tcPr>
+            <w:tcW w:w="2831" w:type="dxa"/>
+            <w:tcBorders>
+              <w:top w:val="single" w:sz="4" w:space="0" w:color="auto"/>
+              <w:left w:val="single" w:sz="4" w:space="0" w:color="auto"/>
+              <w:bottom w:val="single" w:sz="4" w:space="0" w:color="auto"/>
+              <w:right w:val="single" w:sz="4" w:space="0" w:color="auto"/>
+            </w:tcBorders>
+            <w:hideMark/>
+          </w:tcPr>
+          <w:p>
+            <w:pPr>
+              <w:jc w:val="center"/>
+              <w:rPr>
+                <w:sz w:val="24"/>
+                <w:szCs w:val="24"/>
+              </w:rPr>
+            </w:pPr>
+            <w:r>
+              <w:t xml:space="preserve">Programa retorna </w:t>
+            </w:r>
+            <w:r>
+              <w:t xml:space="preserve">os pontos fidelidade de acordo com a estadia </w:t>
+            </w:r>
+            <w:r>
+              <w:t>e solicita para continuar</w:t>
+            </w:r>
+          </w:p>
+        </w:tc>
+        <w:tc>
+          <w:tcPr>
+            <w:tcW w:w="2835" w:type="dxa"/>
+            <w:tcBorders>
+              <w:top w:val="single" w:sz="4" w:space="0" w:color="auto"/>
+              <w:left w:val="single" w:sz="4" w:space="0" w:color="auto"/>
+              <w:bottom w:val="single" w:sz="4" w:space="0" w:color="auto"/>
+              <w:right w:val="single" w:sz="4" w:space="0" w:color="auto"/>
+            </w:tcBorders>
+            <w:hideMark/>
+          </w:tcPr>
+          <w:p>
+            <w:pPr>
+              <w:jc w:val="center"/>
+              <w:rPr>
+                <w:sz w:val="24"/>
+                <w:szCs w:val="24"/>
+              </w:rPr>
+            </w:pPr>
+            <w:r>
+              <w:rPr>
+                <w:sz w:val="24"/>
+                <w:szCs w:val="24"/>
+              </w:rPr>
+              <w:t>Sim</w:t>
+            </w:r>
+          </w:p>
+        </w:tc>
+      </w:tr>
+    </w:tbl>
+    <w:p>
+      <w:pPr>
+        <w:rPr>
+          <w:rFonts w:ascii="Arial" w:hAnsi="Arial" w:cs="Arial"/>
+        </w:rPr>
+      </w:pPr>
+      <w:r>
+        <w:tab/>
+      </w:r>
     </w:p>
     <w:p/>
     <w:sectPr>
@@ -1260,6 +1501,30 @@
     <w:semiHidden/>
     <w:unhideWhenUsed/>
   </w:style>
+  <w:style w:type="table" w:styleId="Tabelacomgrade">
+    <w:name w:val="Table Grid"/>
+    <w:basedOn w:val="Tabelanormal"/>
+    <w:uiPriority w:val="39"/>
+    <w:rsid w:val="006D4418"/>
+    <w:pPr>
+      <w:spacing w:after="0" w:line="240" w:lineRule="auto"/>
+    </w:pPr>
+    <w:rPr>
+      <w:rFonts w:ascii="Arial" w:eastAsia="Arial" w:hAnsi="Arial" w:cs="Arial"/>
+      <w:lang w:eastAsia="pt-BR"/>
+    </w:rPr>
+    <w:tblPr>
+      <w:tblInd w:w="0" w:type="nil"/>
+      <w:tblBorders>
+        <w:top w:val="single" w:sz="4" w:space="0" w:color="auto"/>
+        <w:left w:val="single" w:sz="4" w:space="0" w:color="auto"/>
+        <w:bottom w:val="single" w:sz="4" w:space="0" w:color="auto"/>
+        <w:right w:val="single" w:sz="4" w:space="0" w:color="auto"/>
+        <w:insideH w:val="single" w:sz="4" w:space="0" w:color="auto"/>
+        <w:insideV w:val="single" w:sz="4" w:space="0" w:color="auto"/>
+      </w:tblBorders>
+    </w:tblPr>
+  </w:style>
 </w:styles>
 </file>
 

</xml_diff>